<commit_message>
Updates Product Vision for Semester 2
</commit_message>
<xml_diff>
--- a/Deliverables/Product_Vision.docx
+++ b/Deliverables/Product_Vision.docx
@@ -17,37 +17,34 @@
           <w:sz w:val="28"/>
           <w:szCs w:val="28"/>
         </w:rPr>
-        <w:t xml:space="preserve">Product Vision for Modelling Unmanned Aerial Swarms using Unreal Engine and </w:t>
-      </w:r>
-      <w:proofErr w:type="spellStart"/>
-      <w:r>
-        <w:rPr>
-          <w:rFonts w:ascii="Arial" w:hAnsi="Arial" w:cs="Arial"/>
-          <w:sz w:val="28"/>
-          <w:szCs w:val="28"/>
-        </w:rPr>
-        <w:t>AirSim</w:t>
-      </w:r>
-      <w:proofErr w:type="spellEnd"/>
-      <w:r>
-        <w:rPr>
-          <w:rFonts w:ascii="Arial" w:hAnsi="Arial" w:cs="Arial"/>
-          <w:sz w:val="28"/>
-          <w:szCs w:val="28"/>
-        </w:rPr>
-        <w:t xml:space="preserve"> Simulator</w:t>
+        <w:t>Product Vision for Modelling Unmanned Aerial Swarms using Unreal Engine and AirSim Simulator</w:t>
       </w:r>
     </w:p>
     <w:p>
       <w:r>
         <w:tab/>
-        <w:t xml:space="preserve">Our vision is to produce a simulation of a swarm of Unmanned Aerial Vehicles (UAV). A swarm is defined as a multitude of UAV moving and communicating in a unified, cohesive manner. All UAV will routinely communicate its respective position and other behavioral data to the swarm. The swarm will move within a three-dimensional environment to collect data about that environment. Specifically, we want the swarm to gather data about irregular, identified objects, such as the volume and </w:t>
-      </w:r>
-      <w:r>
-        <w:t xml:space="preserve">other </w:t>
-      </w:r>
-      <w:r>
-        <w:t>characteristics of a plume of smoke. The swarm will report its data to the team on the ground.</w:t>
+        <w:t>Our vision is to produce a simulation of a swarm of Unmanned Aerial Vehicles (UAV). A swarm is defined as a multitude of UAV moving and communicating in a unified, cohesive manner. All UAV will routinely communicate its respective position and other behavioral data to the swarm.</w:t>
+      </w:r>
+      <w:r>
+        <w:t xml:space="preserve"> The data will then transmit to the ground control (user).</w:t>
+      </w:r>
+      <w:r>
+        <w:t xml:space="preserve"> The swarm will move</w:t>
+      </w:r>
+      <w:r>
+        <w:t xml:space="preserve"> and interact</w:t>
+      </w:r>
+      <w:r>
+        <w:t xml:space="preserve"> within a three-dimensional environment</w:t>
+      </w:r>
+      <w:r>
+        <w:t>.</w:t>
+      </w:r>
+      <w:r>
+        <w:t xml:space="preserve"> The swarm will gather data, such as the volume of objects in the environment. The swarm will travel along a path towards an objective</w:t>
+      </w:r>
+      <w:r>
+        <w:t>. The swarm will detect objects while travelling and initiate collision avoidance if a collision is detected. This shall include avoidance of both static and moving obstacles.</w:t>
       </w:r>
     </w:p>
     <w:sectPr>

</xml_diff>